<commit_message>
estilos dos desafio 12
</commit_message>
<xml_diff>
--- a/modulo-3/Resumo módulo 3.docx
+++ b/modulo-3/Resumo módulo 3.docx
@@ -2383,7 +2383,7 @@
           <w:b/>
           <w:bCs/>
         </w:rPr>
-        <w:t>1</w:t>
+        <w:t>4</w:t>
       </w:r>
       <w:r>
         <w:rPr>
@@ -2404,7 +2404,37 @@
           <w:b/>
           <w:bCs/>
         </w:rPr>
-        <w:t>Um projeto completo usando HTML e CSS</w:t>
+        <w:t>Ajustes no</w:t>
+      </w:r>
+      <w:r>
+        <w:rPr>
+          <w:b/>
+          <w:bCs/>
+        </w:rPr>
+        <w:t xml:space="preserve"> </w:t>
+      </w:r>
+      <w:r>
+        <w:rPr>
+          <w:b/>
+          <w:bCs/>
+        </w:rPr>
+        <w:t>CSS</w:t>
+      </w:r>
+      <w:bookmarkStart w:id="0" w:name="_GoBack"/>
+      <w:bookmarkEnd w:id="0"/>
+      <w:r>
+        <w:rPr>
+          <w:b/>
+          <w:bCs/>
+        </w:rPr>
+        <w:t xml:space="preserve"> </w:t>
+      </w:r>
+      <w:r>
+        <w:rPr>
+          <w:b/>
+          <w:bCs/>
+        </w:rPr>
+        <w:t>do projeto</w:t>
       </w:r>
       <w:r>
         <w:rPr>
@@ -2426,6 +2456,11 @@
           <w:bCs/>
         </w:rPr>
         <w:t>20</w:t>
+      </w:r>
+    </w:p>
+    <w:p>
+      <w:r>
+        <w:t>Desafio 12</w:t>
       </w:r>
     </w:p>
     <w:p>
@@ -2438,11 +2473,6 @@
           <w:szCs w:val="28"/>
         </w:rPr>
       </w:pPr>
-      <w:r>
-        <w:t>O</w:t>
-      </w:r>
-      <w:bookmarkStart w:id="0" w:name="_GoBack"/>
-      <w:bookmarkEnd w:id="0"/>
     </w:p>
     <w:sectPr>
       <w:pgSz w:w="11906" w:h="16838"/>

</xml_diff>

<commit_message>
coloquei as fontes no desafio 12
</commit_message>
<xml_diff>
--- a/modulo-3/Resumo módulo 3.docx
+++ b/modulo-3/Resumo módulo 3.docx
@@ -2383,7 +2383,7 @@
           <w:b/>
           <w:bCs/>
         </w:rPr>
-        <w:t>4</w:t>
+        <w:t>5</w:t>
       </w:r>
       <w:r>
         <w:rPr>
@@ -2404,21 +2404,76 @@
           <w:b/>
           <w:bCs/>
         </w:rPr>
-        <w:t>Ajustes no</w:t>
-      </w:r>
-      <w:r>
-        <w:rPr>
-          <w:b/>
-          <w:bCs/>
-        </w:rPr>
-        <w:t xml:space="preserve"> </w:t>
-      </w:r>
-      <w:r>
-        <w:rPr>
-          <w:b/>
-          <w:bCs/>
-        </w:rPr>
-        <w:t>CSS</w:t>
+        <w:t>Colocando as Fontes</w:t>
+      </w:r>
+      <w:r>
+        <w:rPr>
+          <w:b/>
+          <w:bCs/>
+        </w:rPr>
+        <w:t xml:space="preserve"> </w:t>
+      </w:r>
+      <w:r>
+        <w:rPr>
+          <w:b/>
+          <w:bCs/>
+        </w:rPr>
+        <w:t xml:space="preserve">– Capítulo </w:t>
+      </w:r>
+      <w:r>
+        <w:rPr>
+          <w:b/>
+          <w:bCs/>
+        </w:rPr>
+        <w:t>20</w:t>
+      </w:r>
+    </w:p>
+    <w:p>
+      <w:r>
+        <w:t>Desafio 12</w:t>
+      </w:r>
+    </w:p>
+    <w:p>
+      <w:r>
+        <w:t xml:space="preserve">Ele usou no </w:t>
+      </w:r>
+      <w:r>
+        <w:rPr>
+          <w:b/>
+          <w:bCs/>
+          <w:color w:val="FF0000"/>
+        </w:rPr>
+        <w:t>header &gt; h1 {font-size: 10vw;</w:t>
+      </w:r>
+      <w:r>
+        <w:t xml:space="preserve"> </w:t>
+      </w:r>
+      <w:r>
+        <w:sym w:font="Wingdings" w:char="F0E0"/>
+      </w:r>
+      <w:r>
+        <w:t xml:space="preserve"> Para o tamanho da letra responde e diminuir em telas menores.</w:t>
+      </w:r>
+    </w:p>
+    <w:p>
+      <w:r>
+        <w:t xml:space="preserve">Ele também aplica na </w:t>
+      </w:r>
+      <w:r>
+        <w:rPr>
+          <w:b/>
+          <w:bCs/>
+          <w:color w:val="FF0000"/>
+        </w:rPr>
+        <w:t xml:space="preserve">section {font-size: </w:t>
+      </w:r>
+      <w:r>
+        <w:rPr>
+          <w:b/>
+          <w:bCs/>
+          <w:color w:val="FF0000"/>
+        </w:rPr>
+        <w:t>3</w:t>
       </w:r>
       <w:bookmarkStart w:id="0" w:name="_GoBack"/>
       <w:bookmarkEnd w:id="0"/>
@@ -2426,41 +2481,31 @@
         <w:rPr>
           <w:b/>
           <w:bCs/>
-        </w:rPr>
-        <w:t xml:space="preserve"> </w:t>
-      </w:r>
-      <w:r>
-        <w:rPr>
-          <w:b/>
-          <w:bCs/>
-        </w:rPr>
-        <w:t>do projeto</w:t>
-      </w:r>
-      <w:r>
-        <w:rPr>
-          <w:b/>
-          <w:bCs/>
-        </w:rPr>
-        <w:t xml:space="preserve"> </w:t>
-      </w:r>
-      <w:r>
-        <w:rPr>
-          <w:b/>
-          <w:bCs/>
-        </w:rPr>
-        <w:t xml:space="preserve">– Capítulo </w:t>
-      </w:r>
-      <w:r>
-        <w:rPr>
-          <w:b/>
-          <w:bCs/>
-        </w:rPr>
-        <w:t>20</w:t>
-      </w:r>
-    </w:p>
-    <w:p>
-      <w:r>
-        <w:t>Desafio 12</w:t>
+          <w:color w:val="FF0000"/>
+        </w:rPr>
+        <w:t>.5vw;</w:t>
+      </w:r>
+    </w:p>
+    <w:p>
+      <w:r>
+        <w:t xml:space="preserve">Ele fez </w:t>
+      </w:r>
+      <w:r>
+        <w:rPr>
+          <w:b/>
+          <w:bCs/>
+          <w:color w:val="FF0000"/>
+        </w:rPr>
+        <w:t>section.imagem &gt; p {display: inline-block;</w:t>
+      </w:r>
+      <w:r>
+        <w:t xml:space="preserve"> </w:t>
+      </w:r>
+      <w:r>
+        <w:sym w:font="Wingdings" w:char="F0E0"/>
+      </w:r>
+      <w:r>
+        <w:t xml:space="preserve"> Para a caixa do parágrafo se adaptar ao tamanho responsivo das fontes.</w:t>
       </w:r>
     </w:p>
     <w:p>

</xml_diff>